<commit_message>
added test4 and modified report
</commit_message>
<xml_diff>
--- a/Report.docx
+++ b/Report.docx
@@ -195,6 +195,30 @@
       </w:pPr>
       <w:r>
         <w:rPr/>
+        <w:t>These are the two example tests which will run with ./run_both_tests.sh and will run in the docker instance</w:t>
+      </w:r>
+    </w:p>
+    <w:p>
+      <w:pPr>
+        <w:pStyle w:val="Normal"/>
+        <w:bidi w:val="0"/>
+        <w:jc w:val="left"/>
+        <w:rPr/>
+      </w:pPr>
+      <w:r>
+        <w:rPr/>
+        <w:t>There is also test3 and test4 that can be run similarly.</w:t>
+      </w:r>
+    </w:p>
+    <w:p>
+      <w:pPr>
+        <w:pStyle w:val="Normal"/>
+        <w:bidi w:val="0"/>
+        <w:jc w:val="left"/>
+        <w:rPr/>
+      </w:pPr>
+      <w:r>
+        <w:rPr/>
       </w:r>
     </w:p>
     <w:p>
@@ -330,28 +354,7 @@
           <w:bCs w:val="false"/>
         </w:rPr>
         <w:tab/>
-        <w:t xml:space="preserve">The server </w:t>
-      </w:r>
-      <w:r>
-        <w:rPr>
-          <w:b w:val="false"/>
-          <w:bCs w:val="false"/>
-        </w:rPr>
-        <w:t xml:space="preserve">process </w:t>
-      </w:r>
-      <w:r>
-        <w:rPr>
-          <w:b w:val="false"/>
-          <w:bCs w:val="false"/>
-        </w:rPr>
-        <w:t>is an infinite loop that accepts connections. A new thread is spawned to deal with each user connection. Upon verification of</w:t>
-      </w:r>
-      <w:r>
-        <w:rPr>
-          <w:b w:val="false"/>
-          <w:bCs w:val="false"/>
-        </w:rPr>
-        <w:t xml:space="preserve"> the user against the valid client ids, the thread will update that user and then listen on an infinite loop for messages from that users socket. Upon receipt of a message, the thread will send to any online clients (not the sender).</w:t>
+        <w:t>The server process is an infinite loop that accepts connections. A new thread is spawned to deal with each user connection. Upon verification of the user against the valid client ids, the thread will update that user and then listen on an infinite loop for messages from that users socket. Upon receipt of a message, the thread will send to any online clients (not the sender).</w:t>
       </w:r>
     </w:p>
     <w:p>
@@ -407,8 +410,8 @@
       </w:pPr>
       <w:r>
         <w:rPr>
-          <w:b/>
-          <w:bCs/>
+          <w:b w:val="false"/>
+          <w:bCs w:val="false"/>
         </w:rPr>
       </w:r>
     </w:p>
@@ -478,6 +481,7 @@
       <w:pgNumType w:fmt="decimal"/>
       <w:formProt w:val="false"/>
       <w:textDirection w:val="lrTb"/>
+      <w:docGrid w:type="default" w:linePitch="100" w:charSpace="0"/>
     </w:sectPr>
   </w:body>
 </w:document>
@@ -490,14 +494,12 @@
       <w:rPr>
         <w:rFonts w:ascii="Liberation Serif" w:hAnsi="Liberation Serif" w:eastAsia="Noto Serif CJK SC" w:cs="Lohit Devanagari"/>
         <w:kern w:val="2"/>
-        <w:sz w:val="24"/>
         <w:szCs w:val="24"/>
         <w:lang w:val="en-US" w:eastAsia="zh-CN" w:bidi="hi-IN"/>
       </w:rPr>
     </w:rPrDefault>
     <w:pPrDefault>
       <w:pPr>
-        <w:widowControl/>
         <w:suppressAutoHyphens w:val="true"/>
       </w:pPr>
     </w:pPrDefault>
@@ -507,7 +509,10 @@
     <w:qFormat/>
     <w:pPr>
       <w:widowControl/>
+      <w:suppressAutoHyphens w:val="true"/>
       <w:bidi w:val="0"/>
+      <w:spacing w:before="0" w:after="0"/>
+      <w:jc w:val="left"/>
     </w:pPr>
     <w:rPr>
       <w:rFonts w:ascii="Liberation Serif" w:hAnsi="Liberation Serif" w:eastAsia="Noto Serif CJK SC" w:cs="Lohit Devanagari"/>

</xml_diff>